<commit_message>
Project done and commented
</commit_message>
<xml_diff>
--- a/206 Final Report.docx
+++ b/206 Final Report.docx
@@ -276,21 +276,12 @@
         </w:rPr>
         <w:t xml:space="preserve">I did not end up gathering data from neither the Apple Music </w:t>
       </w:r>
-      <w:proofErr w:type="gramStart"/>
-      <w:r>
-        <w:rPr>
-          <w:rFonts w:ascii="Times New Roman" w:eastAsia="Times New Roman" w:hAnsi="Times New Roman" w:cs="Times New Roman"/>
-          <w:color w:val="000000"/>
-        </w:rPr>
-        <w:t>API ,</w:t>
-      </w:r>
-      <w:proofErr w:type="gramEnd"/>
-      <w:r>
-        <w:rPr>
-          <w:rFonts w:ascii="Times New Roman" w:eastAsia="Times New Roman" w:hAnsi="Times New Roman" w:cs="Times New Roman"/>
-          <w:color w:val="000000"/>
-        </w:rPr>
-        <w:t xml:space="preserve"> the Instagram API, nor using a word cloud </w:t>
+      <w:r>
+        <w:rPr>
+          <w:rFonts w:ascii="Times New Roman" w:eastAsia="Times New Roman" w:hAnsi="Times New Roman" w:cs="Times New Roman"/>
+          <w:color w:val="000000"/>
+        </w:rPr>
+        <w:t xml:space="preserve">API , the Instagram API, nor using a word cloud </w:t>
       </w:r>
       <w:r>
         <w:rPr>
@@ -350,6 +341,13 @@
           <w:rFonts w:ascii="Times New Roman" w:eastAsia="Times New Roman" w:hAnsi="Times New Roman" w:cs="Times New Roman"/>
           <w:color w:val="000000"/>
         </w:rPr>
+        <w:t xml:space="preserve">Faced problems with the api access token before caching my work.  </w:t>
+      </w:r>
+      <w:r>
+        <w:rPr>
+          <w:rFonts w:ascii="Times New Roman" w:eastAsia="Times New Roman" w:hAnsi="Times New Roman" w:cs="Times New Roman"/>
+          <w:color w:val="000000"/>
+        </w:rPr>
         <w:t xml:space="preserve">I had a difficult time splitting the timestamp that was provided in </w:t>
       </w:r>
       <w:r>
@@ -378,7 +376,42 @@
           <w:rFonts w:ascii="Times New Roman" w:eastAsia="Times New Roman" w:hAnsi="Times New Roman" w:cs="Times New Roman"/>
           <w:color w:val="000000"/>
         </w:rPr>
-        <w:t xml:space="preserve"> list that I would be able to easily access when inputting it into SQL.</w:t>
+        <w:t xml:space="preserve"> list </w:t>
+      </w:r>
+      <w:r>
+        <w:rPr>
+          <w:rFonts w:ascii="Times New Roman" w:eastAsia="Times New Roman" w:hAnsi="Times New Roman" w:cs="Times New Roman"/>
+          <w:color w:val="000000"/>
+        </w:rPr>
+        <w:t xml:space="preserve">of tuples </w:t>
+      </w:r>
+      <w:r>
+        <w:rPr>
+          <w:rFonts w:ascii="Times New Roman" w:eastAsia="Times New Roman" w:hAnsi="Times New Roman" w:cs="Times New Roman"/>
+          <w:color w:val="000000"/>
+        </w:rPr>
+        <w:t>that I would be able to easily access when inputting it into SQL</w:t>
+      </w:r>
+      <w:r>
+        <w:rPr>
+          <w:rFonts w:ascii="Times New Roman" w:eastAsia="Times New Roman" w:hAnsi="Times New Roman" w:cs="Times New Roman"/>
+          <w:color w:val="000000"/>
+        </w:rPr>
+        <w:t>, but I fixed it</w:t>
+      </w:r>
+      <w:r>
+        <w:rPr>
+          <w:rFonts w:ascii="Times New Roman" w:eastAsia="Times New Roman" w:hAnsi="Times New Roman" w:cs="Times New Roman"/>
+          <w:color w:val="000000"/>
+        </w:rPr>
+        <w:t>.</w:t>
+      </w:r>
+      <w:r>
+        <w:rPr>
+          <w:rFonts w:ascii="Times New Roman" w:eastAsia="Times New Roman" w:hAnsi="Times New Roman" w:cs="Times New Roman"/>
+          <w:color w:val="000000"/>
+        </w:rPr>
+        <w:t xml:space="preserve">  Faced a caching problem, but fixed it when I made a new key.</w:t>
       </w:r>
     </w:p>
     <w:p>
@@ -593,11 +626,22 @@
     </w:p>
     <w:p>
       <w:pPr>
+        <w:spacing w:before="100" w:beforeAutospacing="1" w:after="100" w:afterAutospacing="1"/>
+        <w:ind w:left="720"/>
+        <w:textAlignment w:val="baseline"/>
+        <w:rPr>
+          <w:rFonts w:ascii="Times New Roman" w:eastAsia="Times New Roman" w:hAnsi="Times New Roman" w:cs="Times New Roman"/>
+          <w:color w:val="000000"/>
+        </w:rPr>
+      </w:pPr>
+    </w:p>
+    <w:p>
+      <w:pPr>
         <w:numPr>
           <w:ilvl w:val="0"/>
           <w:numId w:val="1"/>
         </w:numPr>
-        <w:spacing w:before="100" w:beforeAutospacing="1" w:after="100" w:afterAutospacing="1" w:line="480" w:lineRule="auto"/>
+        <w:spacing w:before="100" w:beforeAutospacing="1" w:after="100" w:afterAutospacing="1"/>
         <w:textAlignment w:val="baseline"/>
         <w:rPr>
           <w:rFonts w:ascii="Times New Roman" w:eastAsia="Times New Roman" w:hAnsi="Times New Roman" w:cs="Times New Roman"/>
@@ -609,7 +653,458 @@
           <w:rFonts w:ascii="Times New Roman" w:eastAsia="Times New Roman" w:hAnsi="Times New Roman" w:cs="Times New Roman"/>
           <w:color w:val="000000"/>
         </w:rPr>
+        <w:lastRenderedPageBreak/>
         <w:t>Instructions for running code:</w:t>
+      </w:r>
+    </w:p>
+    <w:p>
+      <w:pPr>
+        <w:numPr>
+          <w:ilvl w:val="1"/>
+          <w:numId w:val="1"/>
+        </w:numPr>
+        <w:spacing w:before="100" w:beforeAutospacing="1" w:after="100" w:afterAutospacing="1"/>
+        <w:textAlignment w:val="baseline"/>
+        <w:rPr>
+          <w:rFonts w:ascii="Times New Roman" w:eastAsia="Times New Roman" w:hAnsi="Times New Roman" w:cs="Times New Roman"/>
+          <w:color w:val="000000"/>
+        </w:rPr>
+      </w:pPr>
+      <w:r>
+        <w:rPr>
+          <w:rFonts w:ascii="Times New Roman" w:eastAsia="Times New Roman" w:hAnsi="Times New Roman" w:cs="Times New Roman"/>
+          <w:color w:val="000000"/>
+        </w:rPr>
+        <w:t xml:space="preserve">Install </w:t>
+      </w:r>
+      <w:r>
+        <w:rPr>
+          <w:rFonts w:ascii="Times New Roman" w:eastAsia="Times New Roman" w:hAnsi="Times New Roman" w:cs="Times New Roman"/>
+          <w:color w:val="000000"/>
+        </w:rPr>
+        <w:t>Facebook</w:t>
+      </w:r>
+      <w:r>
+        <w:rPr>
+          <w:rFonts w:ascii="Times New Roman" w:eastAsia="Times New Roman" w:hAnsi="Times New Roman" w:cs="Times New Roman"/>
+          <w:color w:val="000000"/>
+        </w:rPr>
+        <w:t xml:space="preserve"> sdk by typing ‘pip install facebook-sdk’</w:t>
+      </w:r>
+      <w:r>
+        <w:rPr>
+          <w:rFonts w:ascii="Times New Roman" w:eastAsia="Times New Roman" w:hAnsi="Times New Roman" w:cs="Times New Roman"/>
+          <w:color w:val="000000"/>
+        </w:rPr>
+        <w:t xml:space="preserve"> into terminal</w:t>
+      </w:r>
+    </w:p>
+    <w:p>
+      <w:pPr>
+        <w:numPr>
+          <w:ilvl w:val="1"/>
+          <w:numId w:val="1"/>
+        </w:numPr>
+        <w:spacing w:before="100" w:beforeAutospacing="1" w:after="100" w:afterAutospacing="1"/>
+        <w:textAlignment w:val="baseline"/>
+        <w:rPr>
+          <w:rFonts w:ascii="Times New Roman" w:eastAsia="Times New Roman" w:hAnsi="Times New Roman" w:cs="Times New Roman"/>
+          <w:color w:val="000000"/>
+        </w:rPr>
+      </w:pPr>
+      <w:r>
+        <w:rPr>
+          <w:rFonts w:ascii="Times New Roman" w:eastAsia="Times New Roman" w:hAnsi="Times New Roman" w:cs="Times New Roman"/>
+          <w:color w:val="000000"/>
+        </w:rPr>
+        <w:t xml:space="preserve">Obtain an access token for the </w:t>
+      </w:r>
+      <w:r>
+        <w:rPr>
+          <w:rFonts w:ascii="Times New Roman" w:eastAsia="Times New Roman" w:hAnsi="Times New Roman" w:cs="Times New Roman"/>
+          <w:color w:val="000000"/>
+        </w:rPr>
+        <w:t>API</w:t>
+      </w:r>
+      <w:r>
+        <w:rPr>
+          <w:rFonts w:ascii="Times New Roman" w:eastAsia="Times New Roman" w:hAnsi="Times New Roman" w:cs="Times New Roman"/>
+          <w:color w:val="000000"/>
+        </w:rPr>
+        <w:t xml:space="preserve"> and put the access token into a file called Facebook.py</w:t>
+      </w:r>
+    </w:p>
+    <w:p>
+      <w:pPr>
+        <w:numPr>
+          <w:ilvl w:val="2"/>
+          <w:numId w:val="1"/>
+        </w:numPr>
+        <w:spacing w:before="100" w:beforeAutospacing="1" w:after="100" w:afterAutospacing="1"/>
+        <w:textAlignment w:val="baseline"/>
+        <w:rPr>
+          <w:rFonts w:ascii="Times New Roman" w:eastAsia="Times New Roman" w:hAnsi="Times New Roman" w:cs="Times New Roman"/>
+          <w:color w:val="000000"/>
+        </w:rPr>
+      </w:pPr>
+      <w:r>
+        <w:rPr>
+          <w:rFonts w:ascii="Times New Roman" w:eastAsia="Times New Roman" w:hAnsi="Times New Roman" w:cs="Times New Roman"/>
+          <w:color w:val="000000"/>
+        </w:rPr>
+        <w:t xml:space="preserve">Get access token by going to </w:t>
+      </w:r>
+      <w:hyperlink r:id="rId7" w:history="1">
+        <w:r>
+          <w:rPr>
+            <w:rStyle w:val="Hyperlink"/>
+            <w:rFonts w:ascii="Times New Roman" w:eastAsia="Times New Roman" w:hAnsi="Times New Roman" w:cs="Times New Roman"/>
+          </w:rPr>
+          <w:t>https://developers.facebook.com/tools/explorer/</w:t>
+        </w:r>
+      </w:hyperlink>
+      <w:r>
+        <w:rPr>
+          <w:rFonts w:ascii="Times New Roman" w:eastAsia="Times New Roman" w:hAnsi="Times New Roman" w:cs="Times New Roman"/>
+          <w:color w:val="000000"/>
+        </w:rPr>
+        <w:t xml:space="preserve"> </w:t>
+      </w:r>
+    </w:p>
+    <w:p>
+      <w:pPr>
+        <w:numPr>
+          <w:ilvl w:val="3"/>
+          <w:numId w:val="1"/>
+        </w:numPr>
+        <w:spacing w:before="100" w:beforeAutospacing="1" w:after="100" w:afterAutospacing="1"/>
+        <w:textAlignment w:val="baseline"/>
+        <w:rPr>
+          <w:rFonts w:ascii="Times New Roman" w:eastAsia="Times New Roman" w:hAnsi="Times New Roman" w:cs="Times New Roman"/>
+          <w:color w:val="000000"/>
+        </w:rPr>
+      </w:pPr>
+      <w:r>
+        <w:rPr>
+          <w:rFonts w:ascii="Times New Roman" w:eastAsia="Times New Roman" w:hAnsi="Times New Roman" w:cs="Times New Roman"/>
+          <w:color w:val="000000"/>
+        </w:rPr>
+        <w:t>First click the submit button then add nodes where it says ‘search for a field’</w:t>
+      </w:r>
+    </w:p>
+    <w:p>
+      <w:pPr>
+        <w:numPr>
+          <w:ilvl w:val="3"/>
+          <w:numId w:val="1"/>
+        </w:numPr>
+        <w:spacing w:before="100" w:beforeAutospacing="1" w:after="100" w:afterAutospacing="1"/>
+        <w:textAlignment w:val="baseline"/>
+        <w:rPr>
+          <w:rFonts w:ascii="Times New Roman" w:eastAsia="Times New Roman" w:hAnsi="Times New Roman" w:cs="Times New Roman"/>
+          <w:color w:val="000000"/>
+        </w:rPr>
+      </w:pPr>
+      <w:r>
+        <w:rPr>
+          <w:rFonts w:ascii="Times New Roman" w:eastAsia="Times New Roman" w:hAnsi="Times New Roman" w:cs="Times New Roman"/>
+          <w:color w:val="000000"/>
+        </w:rPr>
+        <w:t>Add photos as the first field</w:t>
+      </w:r>
+    </w:p>
+    <w:p>
+      <w:pPr>
+        <w:numPr>
+          <w:ilvl w:val="4"/>
+          <w:numId w:val="1"/>
+        </w:numPr>
+        <w:spacing w:before="100" w:beforeAutospacing="1" w:after="100" w:afterAutospacing="1"/>
+        <w:textAlignment w:val="baseline"/>
+        <w:rPr>
+          <w:rFonts w:ascii="Times New Roman" w:eastAsia="Times New Roman" w:hAnsi="Times New Roman" w:cs="Times New Roman"/>
+          <w:color w:val="000000"/>
+        </w:rPr>
+      </w:pPr>
+      <w:r>
+        <w:rPr>
+          <w:rFonts w:ascii="Times New Roman" w:eastAsia="Times New Roman" w:hAnsi="Times New Roman" w:cs="Times New Roman"/>
+          <w:color w:val="000000"/>
+        </w:rPr>
+        <w:t>As a subfield add the following in this order:</w:t>
+      </w:r>
+    </w:p>
+    <w:p>
+      <w:pPr>
+        <w:numPr>
+          <w:ilvl w:val="5"/>
+          <w:numId w:val="1"/>
+        </w:numPr>
+        <w:spacing w:before="100" w:beforeAutospacing="1" w:after="100" w:afterAutospacing="1"/>
+        <w:textAlignment w:val="baseline"/>
+        <w:rPr>
+          <w:rFonts w:ascii="Times New Roman" w:eastAsia="Times New Roman" w:hAnsi="Times New Roman" w:cs="Times New Roman"/>
+          <w:color w:val="000000"/>
+        </w:rPr>
+      </w:pPr>
+      <w:r>
+        <w:rPr>
+          <w:rFonts w:ascii="Times New Roman" w:eastAsia="Times New Roman" w:hAnsi="Times New Roman" w:cs="Times New Roman"/>
+          <w:color w:val="000000"/>
+        </w:rPr>
+        <w:t>Limit (100)</w:t>
+      </w:r>
+    </w:p>
+    <w:p>
+      <w:pPr>
+        <w:numPr>
+          <w:ilvl w:val="5"/>
+          <w:numId w:val="1"/>
+        </w:numPr>
+        <w:spacing w:before="100" w:beforeAutospacing="1" w:after="100" w:afterAutospacing="1"/>
+        <w:textAlignment w:val="baseline"/>
+        <w:rPr>
+          <w:rFonts w:ascii="Times New Roman" w:eastAsia="Times New Roman" w:hAnsi="Times New Roman" w:cs="Times New Roman"/>
+          <w:color w:val="000000"/>
+        </w:rPr>
+      </w:pPr>
+      <w:r>
+        <w:rPr>
+          <w:rFonts w:ascii="Times New Roman" w:eastAsia="Times New Roman" w:hAnsi="Times New Roman" w:cs="Times New Roman"/>
+          <w:color w:val="000000"/>
+        </w:rPr>
+        <w:t>created_time</w:t>
+      </w:r>
+    </w:p>
+    <w:p>
+      <w:pPr>
+        <w:numPr>
+          <w:ilvl w:val="5"/>
+          <w:numId w:val="1"/>
+        </w:numPr>
+        <w:spacing w:before="100" w:beforeAutospacing="1" w:after="100" w:afterAutospacing="1"/>
+        <w:textAlignment w:val="baseline"/>
+        <w:rPr>
+          <w:rFonts w:ascii="Times New Roman" w:eastAsia="Times New Roman" w:hAnsi="Times New Roman" w:cs="Times New Roman"/>
+          <w:color w:val="000000"/>
+        </w:rPr>
+      </w:pPr>
+      <w:r>
+        <w:rPr>
+          <w:rFonts w:ascii="Times New Roman" w:eastAsia="Times New Roman" w:hAnsi="Times New Roman" w:cs="Times New Roman"/>
+          <w:color w:val="000000"/>
+        </w:rPr>
+        <w:t>picture</w:t>
+      </w:r>
+    </w:p>
+    <w:p>
+      <w:pPr>
+        <w:numPr>
+          <w:ilvl w:val="5"/>
+          <w:numId w:val="1"/>
+        </w:numPr>
+        <w:spacing w:before="100" w:beforeAutospacing="1" w:after="100" w:afterAutospacing="1"/>
+        <w:textAlignment w:val="baseline"/>
+        <w:rPr>
+          <w:rFonts w:ascii="Times New Roman" w:eastAsia="Times New Roman" w:hAnsi="Times New Roman" w:cs="Times New Roman"/>
+          <w:color w:val="000000"/>
+        </w:rPr>
+      </w:pPr>
+      <w:r>
+        <w:rPr>
+          <w:rFonts w:ascii="Times New Roman" w:eastAsia="Times New Roman" w:hAnsi="Times New Roman" w:cs="Times New Roman"/>
+          <w:color w:val="000000"/>
+        </w:rPr>
+        <w:t>likes</w:t>
+      </w:r>
+    </w:p>
+    <w:p>
+      <w:pPr>
+        <w:numPr>
+          <w:ilvl w:val="6"/>
+          <w:numId w:val="1"/>
+        </w:numPr>
+        <w:spacing w:before="100" w:beforeAutospacing="1" w:after="100" w:afterAutospacing="1"/>
+        <w:textAlignment w:val="baseline"/>
+        <w:rPr>
+          <w:rFonts w:ascii="Times New Roman" w:eastAsia="Times New Roman" w:hAnsi="Times New Roman" w:cs="Times New Roman"/>
+          <w:color w:val="000000"/>
+        </w:rPr>
+      </w:pPr>
+      <w:r>
+        <w:rPr>
+          <w:rFonts w:ascii="Times New Roman" w:eastAsia="Times New Roman" w:hAnsi="Times New Roman" w:cs="Times New Roman"/>
+          <w:color w:val="000000"/>
+        </w:rPr>
+        <w:t>as a subfield of ‘likes’ add id</w:t>
+      </w:r>
+    </w:p>
+    <w:p>
+      <w:pPr>
+        <w:numPr>
+          <w:ilvl w:val="3"/>
+          <w:numId w:val="1"/>
+        </w:numPr>
+        <w:spacing w:before="100" w:beforeAutospacing="1" w:after="100" w:afterAutospacing="1"/>
+        <w:textAlignment w:val="baseline"/>
+        <w:rPr>
+          <w:rFonts w:ascii="Times New Roman" w:eastAsia="Times New Roman" w:hAnsi="Times New Roman" w:cs="Times New Roman"/>
+          <w:color w:val="000000"/>
+        </w:rPr>
+      </w:pPr>
+      <w:r>
+        <w:rPr>
+          <w:rFonts w:ascii="Times New Roman" w:eastAsia="Times New Roman" w:hAnsi="Times New Roman" w:cs="Times New Roman"/>
+          <w:color w:val="000000"/>
+        </w:rPr>
+        <w:t xml:space="preserve">Then click get token and on the </w:t>
+      </w:r>
+      <w:r>
+        <w:rPr>
+          <w:rFonts w:ascii="Times New Roman" w:eastAsia="Times New Roman" w:hAnsi="Times New Roman" w:cs="Times New Roman"/>
+          <w:color w:val="000000"/>
+        </w:rPr>
+        <w:t>drop-down</w:t>
+      </w:r>
+      <w:r>
+        <w:rPr>
+          <w:rFonts w:ascii="Times New Roman" w:eastAsia="Times New Roman" w:hAnsi="Times New Roman" w:cs="Times New Roman"/>
+          <w:color w:val="000000"/>
+        </w:rPr>
+        <w:t xml:space="preserve"> menu click ‘get user access token’</w:t>
+      </w:r>
+    </w:p>
+    <w:p>
+      <w:pPr>
+        <w:numPr>
+          <w:ilvl w:val="4"/>
+          <w:numId w:val="1"/>
+        </w:numPr>
+        <w:spacing w:before="100" w:beforeAutospacing="1" w:after="100" w:afterAutospacing="1"/>
+        <w:textAlignment w:val="baseline"/>
+        <w:rPr>
+          <w:rFonts w:ascii="Times New Roman" w:eastAsia="Times New Roman" w:hAnsi="Times New Roman" w:cs="Times New Roman"/>
+          <w:color w:val="000000"/>
+        </w:rPr>
+      </w:pPr>
+      <w:r>
+        <w:rPr>
+          <w:rFonts w:ascii="Times New Roman" w:eastAsia="Times New Roman" w:hAnsi="Times New Roman" w:cs="Times New Roman"/>
+          <w:color w:val="000000"/>
+        </w:rPr>
+        <w:t>Check the box ‘user_photos’</w:t>
+      </w:r>
+    </w:p>
+    <w:p>
+      <w:pPr>
+        <w:numPr>
+          <w:ilvl w:val="4"/>
+          <w:numId w:val="1"/>
+        </w:numPr>
+        <w:spacing w:before="100" w:beforeAutospacing="1" w:after="100" w:afterAutospacing="1"/>
+        <w:textAlignment w:val="baseline"/>
+        <w:rPr>
+          <w:rFonts w:ascii="Times New Roman" w:eastAsia="Times New Roman" w:hAnsi="Times New Roman" w:cs="Times New Roman"/>
+          <w:color w:val="000000"/>
+        </w:rPr>
+      </w:pPr>
+      <w:r>
+        <w:rPr>
+          <w:rFonts w:ascii="Times New Roman" w:eastAsia="Times New Roman" w:hAnsi="Times New Roman" w:cs="Times New Roman"/>
+          <w:color w:val="000000"/>
+        </w:rPr>
+        <w:t>Click get access token again</w:t>
+      </w:r>
+    </w:p>
+    <w:p>
+      <w:pPr>
+        <w:numPr>
+          <w:ilvl w:val="2"/>
+          <w:numId w:val="1"/>
+        </w:numPr>
+        <w:spacing w:before="100" w:beforeAutospacing="1" w:after="100" w:afterAutospacing="1"/>
+        <w:textAlignment w:val="baseline"/>
+        <w:rPr>
+          <w:rFonts w:ascii="Times New Roman" w:eastAsia="Times New Roman" w:hAnsi="Times New Roman" w:cs="Times New Roman"/>
+          <w:color w:val="000000"/>
+        </w:rPr>
+      </w:pPr>
+      <w:r>
+        <w:rPr>
+          <w:rFonts w:ascii="Times New Roman" w:eastAsia="Times New Roman" w:hAnsi="Times New Roman" w:cs="Times New Roman"/>
+          <w:color w:val="000000"/>
+        </w:rPr>
+        <w:t>Copy the access token and put it in a string called ‘access_token’ in the Facebook.py file</w:t>
+      </w:r>
+    </w:p>
+    <w:p>
+      <w:pPr>
+        <w:numPr>
+          <w:ilvl w:val="1"/>
+          <w:numId w:val="1"/>
+        </w:numPr>
+        <w:spacing w:before="100" w:beforeAutospacing="1" w:after="100" w:afterAutospacing="1"/>
+        <w:textAlignment w:val="baseline"/>
+        <w:rPr>
+          <w:rFonts w:ascii="Times New Roman" w:eastAsia="Times New Roman" w:hAnsi="Times New Roman" w:cs="Times New Roman"/>
+          <w:color w:val="000000"/>
+        </w:rPr>
+      </w:pPr>
+      <w:r>
+        <w:rPr>
+          <w:rFonts w:ascii="Times New Roman" w:eastAsia="Times New Roman" w:hAnsi="Times New Roman" w:cs="Times New Roman"/>
+          <w:color w:val="000000"/>
+        </w:rPr>
+        <w:t>Include the Facebook.py file in the same folder as the code</w:t>
+      </w:r>
+    </w:p>
+    <w:p>
+      <w:pPr>
+        <w:numPr>
+          <w:ilvl w:val="1"/>
+          <w:numId w:val="1"/>
+        </w:numPr>
+        <w:spacing w:before="100" w:beforeAutospacing="1" w:after="100" w:afterAutospacing="1"/>
+        <w:textAlignment w:val="baseline"/>
+        <w:rPr>
+          <w:rFonts w:ascii="Times New Roman" w:eastAsia="Times New Roman" w:hAnsi="Times New Roman" w:cs="Times New Roman"/>
+          <w:color w:val="000000"/>
+        </w:rPr>
+      </w:pPr>
+      <w:r>
+        <w:rPr>
+          <w:rFonts w:ascii="Times New Roman" w:eastAsia="Times New Roman" w:hAnsi="Times New Roman" w:cs="Times New Roman"/>
+          <w:color w:val="000000"/>
+        </w:rPr>
+        <w:t>R</w:t>
+      </w:r>
+      <w:r>
+        <w:rPr>
+          <w:rFonts w:ascii="Times New Roman" w:eastAsia="Times New Roman" w:hAnsi="Times New Roman" w:cs="Times New Roman"/>
+          <w:color w:val="000000"/>
+        </w:rPr>
+        <w:t xml:space="preserve">un the code </w:t>
+      </w:r>
+      <w:r>
+        <w:rPr>
+          <w:rFonts w:ascii="Times New Roman" w:eastAsia="Times New Roman" w:hAnsi="Times New Roman" w:cs="Times New Roman"/>
+          <w:color w:val="000000"/>
+        </w:rPr>
+        <w:t>type ‘python</w:t>
+      </w:r>
+      <w:r>
+        <w:rPr>
+          <w:rFonts w:ascii="Times New Roman" w:eastAsia="Times New Roman" w:hAnsi="Times New Roman" w:cs="Times New Roman"/>
+          <w:color w:val="000000"/>
+        </w:rPr>
+        <w:t xml:space="preserve"> 206FinalProject.py’</w:t>
+      </w:r>
+      <w:r>
+        <w:rPr>
+          <w:rFonts w:ascii="Times New Roman" w:eastAsia="Times New Roman" w:hAnsi="Times New Roman" w:cs="Times New Roman"/>
+          <w:color w:val="000000"/>
+        </w:rPr>
+        <w:t xml:space="preserve"> into terminal</w:t>
       </w:r>
     </w:p>
     <w:p>
@@ -618,7 +1113,7 @@
           <w:ilvl w:val="0"/>
           <w:numId w:val="1"/>
         </w:numPr>
-        <w:spacing w:before="100" w:beforeAutospacing="1" w:after="100" w:afterAutospacing="1" w:line="480" w:lineRule="auto"/>
+        <w:spacing w:before="100" w:beforeAutospacing="1" w:after="100" w:afterAutospacing="1"/>
         <w:textAlignment w:val="baseline"/>
         <w:rPr>
           <w:rFonts w:ascii="Times New Roman" w:eastAsia="Times New Roman" w:hAnsi="Times New Roman" w:cs="Times New Roman"/>
@@ -630,7 +1125,6 @@
           <w:rFonts w:ascii="Times New Roman" w:eastAsia="Times New Roman" w:hAnsi="Times New Roman" w:cs="Times New Roman"/>
           <w:color w:val="000000"/>
         </w:rPr>
-        <w:lastRenderedPageBreak/>
         <w:t>Documentation</w:t>
       </w:r>
       <w:r>
@@ -638,13 +1132,6 @@
           <w:rFonts w:ascii="Times New Roman" w:eastAsia="Times New Roman" w:hAnsi="Times New Roman" w:cs="Times New Roman"/>
           <w:color w:val="000000"/>
         </w:rPr>
-        <w:t xml:space="preserve"> DESCRIBE THE FUNCTIONS HERE</w:t>
-      </w:r>
-      <w:r>
-        <w:rPr>
-          <w:rFonts w:ascii="Times New Roman" w:eastAsia="Times New Roman" w:hAnsi="Times New Roman" w:cs="Times New Roman"/>
-          <w:color w:val="000000"/>
-        </w:rPr>
         <w:t>:</w:t>
       </w:r>
       <w:r>
@@ -652,6 +1139,329 @@
           <w:rFonts w:ascii="Times New Roman" w:hAnsi="Times New Roman" w:cs="Times New Roman"/>
         </w:rPr>
         <w:t xml:space="preserve"> </w:t>
+      </w:r>
+    </w:p>
+    <w:p>
+      <w:pPr>
+        <w:numPr>
+          <w:ilvl w:val="1"/>
+          <w:numId w:val="1"/>
+        </w:numPr>
+        <w:spacing w:before="100" w:beforeAutospacing="1" w:after="100" w:afterAutospacing="1"/>
+        <w:textAlignment w:val="baseline"/>
+        <w:rPr>
+          <w:rFonts w:ascii="Times New Roman" w:eastAsia="Times New Roman" w:hAnsi="Times New Roman" w:cs="Times New Roman"/>
+          <w:color w:val="000000"/>
+        </w:rPr>
+      </w:pPr>
+      <w:r>
+        <w:rPr>
+          <w:rFonts w:ascii="Times New Roman" w:hAnsi="Times New Roman" w:cs="Times New Roman"/>
+        </w:rPr>
+        <w:t>The f</w:t>
+      </w:r>
+      <w:r>
+        <w:rPr>
+          <w:rFonts w:ascii="Times New Roman" w:hAnsi="Times New Roman" w:cs="Times New Roman"/>
+        </w:rPr>
+        <w:t>irst portion of code sets up my cache the file is called ‘206FinalProject.json’</w:t>
+      </w:r>
+    </w:p>
+    <w:p>
+      <w:pPr>
+        <w:numPr>
+          <w:ilvl w:val="1"/>
+          <w:numId w:val="1"/>
+        </w:numPr>
+        <w:spacing w:before="100" w:beforeAutospacing="1" w:after="100" w:afterAutospacing="1"/>
+        <w:textAlignment w:val="baseline"/>
+        <w:rPr>
+          <w:rFonts w:ascii="Times New Roman" w:eastAsia="Times New Roman" w:hAnsi="Times New Roman" w:cs="Times New Roman"/>
+          <w:color w:val="000000"/>
+        </w:rPr>
+      </w:pPr>
+      <w:r>
+        <w:rPr>
+          <w:rFonts w:ascii="Times New Roman" w:eastAsia="Times New Roman" w:hAnsi="Times New Roman" w:cs="Times New Roman"/>
+          <w:color w:val="000000"/>
+        </w:rPr>
+        <w:t>The function get_facebook_data</w:t>
+      </w:r>
+      <w:r>
+        <w:rPr>
+          <w:rFonts w:ascii="Times New Roman" w:eastAsia="Times New Roman" w:hAnsi="Times New Roman" w:cs="Times New Roman"/>
+          <w:color w:val="000000"/>
+        </w:rPr>
+        <w:t xml:space="preserve"> takes in</w:t>
+      </w:r>
+      <w:r>
+        <w:rPr>
+          <w:rFonts w:ascii="Times New Roman" w:eastAsia="Times New Roman" w:hAnsi="Times New Roman" w:cs="Times New Roman"/>
+          <w:color w:val="000000"/>
+        </w:rPr>
+        <w:t xml:space="preserve"> an access token and makes a </w:t>
+      </w:r>
+      <w:r>
+        <w:rPr>
+          <w:rFonts w:ascii="Times New Roman" w:eastAsia="Times New Roman" w:hAnsi="Times New Roman" w:cs="Times New Roman"/>
+          <w:color w:val="000000"/>
+        </w:rPr>
+        <w:t>Facebook</w:t>
+      </w:r>
+      <w:r>
+        <w:rPr>
+          <w:rFonts w:ascii="Times New Roman" w:eastAsia="Times New Roman" w:hAnsi="Times New Roman" w:cs="Times New Roman"/>
+          <w:color w:val="000000"/>
+        </w:rPr>
+        <w:t xml:space="preserve"> request.  It provides an output printed pretty (pprint) that shows the user_id, the name of the user, and 100 photos including their information.  The information of the photos includes the created_time timestamp, the picture id, the picture’s website, </w:t>
+      </w:r>
+      <w:r>
+        <w:rPr>
+          <w:rFonts w:ascii="Times New Roman" w:eastAsia="Times New Roman" w:hAnsi="Times New Roman" w:cs="Times New Roman"/>
+          <w:color w:val="000000"/>
+        </w:rPr>
+        <w:t xml:space="preserve">and </w:t>
+      </w:r>
+      <w:r>
+        <w:rPr>
+          <w:rFonts w:ascii="Times New Roman" w:eastAsia="Times New Roman" w:hAnsi="Times New Roman" w:cs="Times New Roman"/>
+          <w:color w:val="000000"/>
+        </w:rPr>
+        <w:t xml:space="preserve">the </w:t>
+      </w:r>
+      <w:r>
+        <w:rPr>
+          <w:rFonts w:ascii="Times New Roman" w:eastAsia="Times New Roman" w:hAnsi="Times New Roman" w:cs="Times New Roman"/>
+          <w:color w:val="000000"/>
+        </w:rPr>
+        <w:t>likes that the picture received (including the id’s of the users who liked the photo).</w:t>
+      </w:r>
+      <w:r>
+        <w:rPr>
+          <w:rFonts w:ascii="Times New Roman" w:eastAsia="Times New Roman" w:hAnsi="Times New Roman" w:cs="Times New Roman"/>
+          <w:color w:val="000000"/>
+        </w:rPr>
+        <w:t xml:space="preserve">  This information is in the form of a big dictionary which includes a list of dictionaries.</w:t>
+      </w:r>
+    </w:p>
+    <w:p>
+      <w:pPr>
+        <w:numPr>
+          <w:ilvl w:val="1"/>
+          <w:numId w:val="1"/>
+        </w:numPr>
+        <w:spacing w:before="100" w:beforeAutospacing="1" w:after="100" w:afterAutospacing="1"/>
+        <w:textAlignment w:val="baseline"/>
+        <w:rPr>
+          <w:rFonts w:ascii="Times New Roman" w:eastAsia="Times New Roman" w:hAnsi="Times New Roman" w:cs="Times New Roman"/>
+          <w:color w:val="000000"/>
+        </w:rPr>
+      </w:pPr>
+      <w:r>
+        <w:rPr>
+          <w:rFonts w:ascii="Times New Roman" w:eastAsia="Times New Roman" w:hAnsi="Times New Roman" w:cs="Times New Roman"/>
+          <w:color w:val="000000"/>
+        </w:rPr>
+        <w:t xml:space="preserve">The code under the comment #SQL creates a connection and executes a SQL table called Facebook.  The table has columns called ‘user_id’, ‘created_time’, ‘PictureWebsite’, ‘Likes’, ‘Day’  </w:t>
+      </w:r>
+    </w:p>
+    <w:p>
+      <w:pPr>
+        <w:numPr>
+          <w:ilvl w:val="1"/>
+          <w:numId w:val="1"/>
+        </w:numPr>
+        <w:spacing w:before="100" w:beforeAutospacing="1" w:after="100" w:afterAutospacing="1"/>
+        <w:textAlignment w:val="baseline"/>
+        <w:rPr>
+          <w:rFonts w:ascii="Times New Roman" w:eastAsia="Times New Roman" w:hAnsi="Times New Roman" w:cs="Times New Roman"/>
+          <w:color w:val="000000"/>
+        </w:rPr>
+      </w:pPr>
+      <w:r>
+        <w:rPr>
+          <w:rFonts w:ascii="Times New Roman" w:eastAsia="Times New Roman" w:hAnsi="Times New Roman" w:cs="Times New Roman"/>
+          <w:color w:val="000000"/>
+        </w:rPr>
+        <w:t xml:space="preserve">The function </w:t>
+      </w:r>
+      <w:r>
+        <w:rPr>
+          <w:rFonts w:ascii="Times New Roman" w:eastAsia="Times New Roman" w:hAnsi="Times New Roman" w:cs="Times New Roman"/>
+          <w:color w:val="000000"/>
+        </w:rPr>
+        <w:t xml:space="preserve">pairing_data </w:t>
+      </w:r>
+      <w:r>
+        <w:rPr>
+          <w:rFonts w:ascii="Times New Roman" w:eastAsia="Times New Roman" w:hAnsi="Times New Roman" w:cs="Times New Roman"/>
+          <w:color w:val="000000"/>
+        </w:rPr>
+        <w:t xml:space="preserve">takes in the data that was requested </w:t>
+      </w:r>
+      <w:r>
+        <w:rPr>
+          <w:rFonts w:ascii="Times New Roman" w:eastAsia="Times New Roman" w:hAnsi="Times New Roman" w:cs="Times New Roman"/>
+          <w:color w:val="000000"/>
+        </w:rPr>
+        <w:t xml:space="preserve">in get_facebook_data </w:t>
+      </w:r>
+      <w:r>
+        <w:rPr>
+          <w:rFonts w:ascii="Times New Roman" w:eastAsia="Times New Roman" w:hAnsi="Times New Roman" w:cs="Times New Roman"/>
+          <w:color w:val="000000"/>
+        </w:rPr>
+        <w:t xml:space="preserve">and returns a list </w:t>
+      </w:r>
+      <w:r>
+        <w:rPr>
+          <w:rFonts w:ascii="Times New Roman" w:eastAsia="Times New Roman" w:hAnsi="Times New Roman" w:cs="Times New Roman"/>
+          <w:color w:val="000000"/>
+        </w:rPr>
+        <w:t xml:space="preserve">of </w:t>
+      </w:r>
+      <w:r>
+        <w:rPr>
+          <w:rFonts w:ascii="Times New Roman" w:eastAsia="Times New Roman" w:hAnsi="Times New Roman" w:cs="Times New Roman"/>
+          <w:color w:val="000000"/>
+        </w:rPr>
+        <w:t xml:space="preserve">tuples </w:t>
+      </w:r>
+      <w:r>
+        <w:rPr>
+          <w:rFonts w:ascii="Times New Roman" w:eastAsia="Times New Roman" w:hAnsi="Times New Roman" w:cs="Times New Roman"/>
+          <w:color w:val="000000"/>
+        </w:rPr>
+        <w:t xml:space="preserve">for </w:t>
+      </w:r>
+      <w:r>
+        <w:rPr>
+          <w:rFonts w:ascii="Times New Roman" w:eastAsia="Times New Roman" w:hAnsi="Times New Roman" w:cs="Times New Roman"/>
+          <w:color w:val="000000"/>
+        </w:rPr>
+        <w:t>each photo</w:t>
+      </w:r>
+      <w:r>
+        <w:rPr>
+          <w:rFonts w:ascii="Times New Roman" w:eastAsia="Times New Roman" w:hAnsi="Times New Roman" w:cs="Times New Roman"/>
+          <w:color w:val="000000"/>
+        </w:rPr>
+        <w:t>.  The tuple for each photo</w:t>
+      </w:r>
+      <w:r>
+        <w:rPr>
+          <w:rFonts w:ascii="Times New Roman" w:eastAsia="Times New Roman" w:hAnsi="Times New Roman" w:cs="Times New Roman"/>
+          <w:color w:val="000000"/>
+        </w:rPr>
+        <w:t xml:space="preserve"> includes in this order: the user_id, the number of likes on the photo, the picture</w:t>
+      </w:r>
+      <w:r>
+        <w:rPr>
+          <w:rFonts w:ascii="Times New Roman" w:eastAsia="Times New Roman" w:hAnsi="Times New Roman" w:cs="Times New Roman"/>
+          <w:color w:val="000000"/>
+        </w:rPr>
+        <w:t>’</w:t>
+      </w:r>
+      <w:r>
+        <w:rPr>
+          <w:rFonts w:ascii="Times New Roman" w:eastAsia="Times New Roman" w:hAnsi="Times New Roman" w:cs="Times New Roman"/>
+          <w:color w:val="000000"/>
+        </w:rPr>
+        <w:t>s website, the time it was created, and the weekday it was posted.</w:t>
+      </w:r>
+    </w:p>
+    <w:p>
+      <w:pPr>
+        <w:numPr>
+          <w:ilvl w:val="1"/>
+          <w:numId w:val="1"/>
+        </w:numPr>
+        <w:spacing w:before="100" w:beforeAutospacing="1" w:after="100" w:afterAutospacing="1"/>
+        <w:textAlignment w:val="baseline"/>
+        <w:rPr>
+          <w:rFonts w:ascii="Times New Roman" w:eastAsia="Times New Roman" w:hAnsi="Times New Roman" w:cs="Times New Roman"/>
+          <w:color w:val="000000"/>
+        </w:rPr>
+      </w:pPr>
+      <w:r>
+        <w:rPr>
+          <w:rFonts w:ascii="Times New Roman" w:eastAsia="Times New Roman" w:hAnsi="Times New Roman" w:cs="Times New Roman"/>
+          <w:color w:val="000000"/>
+        </w:rPr>
+        <w:t>The code under the comment #A</w:t>
+      </w:r>
+      <w:r>
+        <w:rPr>
+          <w:rFonts w:ascii="Times New Roman" w:eastAsia="Times New Roman" w:hAnsi="Times New Roman" w:cs="Times New Roman"/>
+          <w:color w:val="000000"/>
+        </w:rPr>
+        <w:t>dding Information into SQL Table loads the information for each photo into the table and their respective columns</w:t>
+      </w:r>
+    </w:p>
+    <w:p>
+      <w:pPr>
+        <w:numPr>
+          <w:ilvl w:val="1"/>
+          <w:numId w:val="1"/>
+        </w:numPr>
+        <w:spacing w:before="100" w:beforeAutospacing="1" w:after="100" w:afterAutospacing="1"/>
+        <w:textAlignment w:val="baseline"/>
+        <w:rPr>
+          <w:rFonts w:ascii="Times New Roman" w:eastAsia="Times New Roman" w:hAnsi="Times New Roman" w:cs="Times New Roman"/>
+          <w:color w:val="000000"/>
+        </w:rPr>
+      </w:pPr>
+      <w:r>
+        <w:rPr>
+          <w:rFonts w:ascii="Times New Roman" w:eastAsia="Times New Roman" w:hAnsi="Times New Roman" w:cs="Times New Roman"/>
+          <w:color w:val="000000"/>
+        </w:rPr>
+        <w:t>The code under the comment #</w:t>
+      </w:r>
+      <w:r>
+        <w:t xml:space="preserve"> </w:t>
+      </w:r>
+      <w:r>
+        <w:rPr>
+          <w:rFonts w:ascii="Times New Roman" w:eastAsia="Times New Roman" w:hAnsi="Times New Roman" w:cs="Times New Roman"/>
+          <w:color w:val="000000"/>
+        </w:rPr>
+        <w:t>Social Media Report counting how many times I posted photos on Facebook based on day</w:t>
+      </w:r>
+      <w:r>
+        <w:rPr>
+          <w:rFonts w:ascii="Times New Roman" w:eastAsia="Times New Roman" w:hAnsi="Times New Roman" w:cs="Times New Roman"/>
+          <w:color w:val="000000"/>
+        </w:rPr>
+        <w:t xml:space="preserve"> is a frequency counter.  It is a for loop that goes through the days in the SQL table and adds </w:t>
+      </w:r>
+      <w:r>
+        <w:rPr>
+          <w:rFonts w:ascii="Times New Roman" w:eastAsia="Times New Roman" w:hAnsi="Times New Roman" w:cs="Times New Roman"/>
+          <w:color w:val="000000"/>
+        </w:rPr>
+        <w:t>to the days of the week in the weekday_freq dictionary every time the matching day comes up.</w:t>
+      </w:r>
+      <w:r>
+        <w:rPr>
+          <w:rFonts w:ascii="Times New Roman" w:eastAsia="Times New Roman" w:hAnsi="Times New Roman" w:cs="Times New Roman"/>
+          <w:color w:val="000000"/>
+        </w:rPr>
+        <w:t xml:space="preserve">  It returns a dictionary where the keys are the days of the week and the values are the number of times I posted </w:t>
+      </w:r>
+      <w:r>
+        <w:rPr>
+          <w:rFonts w:ascii="Times New Roman" w:eastAsia="Times New Roman" w:hAnsi="Times New Roman" w:cs="Times New Roman"/>
+          <w:color w:val="000000"/>
+        </w:rPr>
+        <w:t xml:space="preserve">a photo onto Facebook </w:t>
+      </w:r>
+      <w:r>
+        <w:rPr>
+          <w:rFonts w:ascii="Times New Roman" w:eastAsia="Times New Roman" w:hAnsi="Times New Roman" w:cs="Times New Roman"/>
+          <w:color w:val="000000"/>
+        </w:rPr>
+        <w:t>on that weekday.</w:t>
       </w:r>
     </w:p>
     <w:p>
@@ -660,7 +1470,7 @@
           <w:ilvl w:val="0"/>
           <w:numId w:val="1"/>
         </w:numPr>
-        <w:spacing w:before="100" w:beforeAutospacing="1" w:after="100" w:afterAutospacing="1" w:line="480" w:lineRule="auto"/>
+        <w:spacing w:before="100" w:beforeAutospacing="1" w:after="100" w:afterAutospacing="1"/>
         <w:textAlignment w:val="baseline"/>
         <w:rPr>
           <w:rFonts w:ascii="Times New Roman" w:eastAsia="Times New Roman" w:hAnsi="Times New Roman" w:cs="Times New Roman"/>
@@ -882,6 +1692,15 @@
                 <w:color w:val="000000"/>
               </w:rPr>
             </w:pPr>
+            <w:bookmarkStart w:id="0" w:name="_GoBack"/>
+            <w:r>
+              <w:rPr>
+                <w:rFonts w:ascii="Times New Roman" w:hAnsi="Times New Roman" w:cs="Times New Roman"/>
+                <w:bCs/>
+                <w:color w:val="000000"/>
+              </w:rPr>
+              <w:t>11/27/17</w:t>
+            </w:r>
           </w:p>
         </w:tc>
         <w:tc>
@@ -950,7 +1769,7 @@
                 <w:color w:val="000000"/>
               </w:rPr>
             </w:pPr>
-            <w:hyperlink r:id="rId7" w:history="1">
+            <w:hyperlink r:id="rId8" w:history="1">
               <w:r>
                 <w:rPr>
                   <w:rStyle w:val="Hyperlink"/>
@@ -1030,6 +1849,14 @@
                 <w:color w:val="000000"/>
               </w:rPr>
             </w:pPr>
+            <w:r>
+              <w:rPr>
+                <w:rFonts w:ascii="Times New Roman" w:hAnsi="Times New Roman" w:cs="Times New Roman"/>
+                <w:bCs/>
+                <w:color w:val="000000"/>
+              </w:rPr>
+              <w:t>11/27/17</w:t>
+            </w:r>
           </w:p>
         </w:tc>
         <w:tc>
@@ -1062,25 +1889,7 @@
                 <w:bCs/>
                 <w:color w:val="000000"/>
               </w:rPr>
-              <w:t>Pip Install Facebook-</w:t>
-            </w:r>
-            <w:proofErr w:type="spellStart"/>
-            <w:r>
-              <w:rPr>
-                <w:rFonts w:ascii="Times New Roman" w:hAnsi="Times New Roman" w:cs="Times New Roman"/>
-                <w:bCs/>
-                <w:color w:val="000000"/>
-              </w:rPr>
-              <w:t>sdk</w:t>
-            </w:r>
-            <w:proofErr w:type="spellEnd"/>
-            <w:r>
-              <w:rPr>
-                <w:rFonts w:ascii="Times New Roman" w:hAnsi="Times New Roman" w:cs="Times New Roman"/>
-                <w:bCs/>
-                <w:color w:val="000000"/>
-              </w:rPr>
-              <w:t xml:space="preserve"> tools</w:t>
+              <w:t>Pip Install Facebook-sdk tools</w:t>
             </w:r>
           </w:p>
         </w:tc>
@@ -1108,7 +1917,7 @@
                 <w:color w:val="000000"/>
               </w:rPr>
             </w:pPr>
-            <w:hyperlink r:id="rId8" w:history="1">
+            <w:hyperlink r:id="rId9" w:history="1">
               <w:r>
                 <w:rPr>
                   <w:rStyle w:val="Hyperlink"/>
@@ -1188,6 +1997,14 @@
                 <w:color w:val="000000"/>
               </w:rPr>
             </w:pPr>
+            <w:r>
+              <w:rPr>
+                <w:rFonts w:ascii="Times New Roman" w:hAnsi="Times New Roman" w:cs="Times New Roman"/>
+                <w:bCs/>
+                <w:color w:val="000000"/>
+              </w:rPr>
+              <w:t>12/1/17</w:t>
+            </w:r>
           </w:p>
         </w:tc>
         <w:tc>
@@ -1248,7 +2065,7 @@
                 <w:color w:val="000000"/>
               </w:rPr>
             </w:pPr>
-            <w:hyperlink r:id="rId9" w:history="1">
+            <w:hyperlink r:id="rId10" w:history="1">
               <w:r>
                 <w:rPr>
                   <w:rStyle w:val="Hyperlink"/>
@@ -1344,6 +2161,14 @@
                 <w:color w:val="000000"/>
               </w:rPr>
             </w:pPr>
+            <w:r>
+              <w:rPr>
+                <w:rFonts w:ascii="Times New Roman" w:hAnsi="Times New Roman" w:cs="Times New Roman"/>
+                <w:bCs/>
+                <w:color w:val="000000"/>
+              </w:rPr>
+              <w:t>12/1/17</w:t>
+            </w:r>
           </w:p>
         </w:tc>
         <w:tc>
@@ -1404,7 +2229,7 @@
                 <w:color w:val="000000"/>
               </w:rPr>
             </w:pPr>
-            <w:hyperlink r:id="rId10" w:history="1">
+            <w:hyperlink r:id="rId11" w:history="1">
               <w:r>
                 <w:rPr>
                   <w:rStyle w:val="Hyperlink"/>
@@ -1484,6 +2309,14 @@
                 <w:color w:val="000000"/>
               </w:rPr>
             </w:pPr>
+            <w:r>
+              <w:rPr>
+                <w:rFonts w:ascii="Times New Roman" w:hAnsi="Times New Roman" w:cs="Times New Roman"/>
+                <w:bCs/>
+                <w:color w:val="000000"/>
+              </w:rPr>
+              <w:t>12/3/17</w:t>
+            </w:r>
           </w:p>
         </w:tc>
         <w:tc>
@@ -1544,7 +2377,7 @@
                 <w:color w:val="000000"/>
               </w:rPr>
             </w:pPr>
-            <w:hyperlink r:id="rId11" w:history="1">
+            <w:hyperlink r:id="rId12" w:history="1">
               <w:r>
                 <w:rPr>
                   <w:rStyle w:val="Hyperlink"/>
@@ -1636,11 +2469,18 @@
             <w:pPr>
               <w:rPr>
                 <w:rFonts w:ascii="Times New Roman" w:hAnsi="Times New Roman" w:cs="Times New Roman"/>
-                <w:b/>
-                <w:bCs/>
-                <w:color w:val="000000"/>
-              </w:rPr>
-            </w:pPr>
+                <w:bCs/>
+                <w:color w:val="000000"/>
+              </w:rPr>
+            </w:pPr>
+            <w:r>
+              <w:rPr>
+                <w:rFonts w:ascii="Times New Roman" w:hAnsi="Times New Roman" w:cs="Times New Roman"/>
+                <w:bCs/>
+                <w:color w:val="000000"/>
+              </w:rPr>
+              <w:t>12/4/17</w:t>
+            </w:r>
           </w:p>
         </w:tc>
         <w:tc>
@@ -1701,7 +2541,7 @@
                 <w:color w:val="000000"/>
               </w:rPr>
             </w:pPr>
-            <w:hyperlink r:id="rId12" w:history="1">
+            <w:hyperlink r:id="rId13" w:history="1">
               <w:r>
                 <w:rPr>
                   <w:rStyle w:val="Hyperlink"/>
@@ -1775,11 +2615,18 @@
             <w:pPr>
               <w:rPr>
                 <w:rFonts w:ascii="Times New Roman" w:hAnsi="Times New Roman" w:cs="Times New Roman"/>
-                <w:b/>
-                <w:bCs/>
-                <w:color w:val="000000"/>
-              </w:rPr>
-            </w:pPr>
+                <w:bCs/>
+                <w:color w:val="000000"/>
+              </w:rPr>
+            </w:pPr>
+            <w:r>
+              <w:rPr>
+                <w:rFonts w:ascii="Times New Roman" w:hAnsi="Times New Roman" w:cs="Times New Roman"/>
+                <w:bCs/>
+                <w:color w:val="000000"/>
+              </w:rPr>
+              <w:t>12/9/17</w:t>
+            </w:r>
           </w:p>
         </w:tc>
         <w:tc>
@@ -1806,23 +2653,13 @@
                 <w:color w:val="000000"/>
               </w:rPr>
             </w:pPr>
-            <w:proofErr w:type="spellStart"/>
-            <w:r>
-              <w:rPr>
-                <w:rFonts w:ascii="Times New Roman" w:hAnsi="Times New Roman" w:cs="Times New Roman"/>
-                <w:bCs/>
-                <w:color w:val="000000"/>
-              </w:rPr>
-              <w:t>Datetime</w:t>
-            </w:r>
-            <w:proofErr w:type="spellEnd"/>
-            <w:r>
-              <w:rPr>
-                <w:rFonts w:ascii="Times New Roman" w:hAnsi="Times New Roman" w:cs="Times New Roman"/>
-                <w:bCs/>
-                <w:color w:val="000000"/>
-              </w:rPr>
-              <w:t xml:space="preserve"> Problems</w:t>
+            <w:r>
+              <w:rPr>
+                <w:rFonts w:ascii="Times New Roman" w:hAnsi="Times New Roman" w:cs="Times New Roman"/>
+                <w:bCs/>
+                <w:color w:val="000000"/>
+              </w:rPr>
+              <w:t>Datetime Problems</w:t>
             </w:r>
           </w:p>
         </w:tc>
@@ -1846,12 +2683,11 @@
             <w:pPr>
               <w:rPr>
                 <w:rFonts w:ascii="Times New Roman" w:hAnsi="Times New Roman" w:cs="Times New Roman"/>
-                <w:b/>
-                <w:bCs/>
-                <w:color w:val="000000"/>
-              </w:rPr>
-            </w:pPr>
-            <w:hyperlink r:id="rId13" w:history="1">
+                <w:bCs/>
+                <w:color w:val="000000"/>
+              </w:rPr>
+            </w:pPr>
+            <w:hyperlink r:id="rId14" w:history="1">
               <w:r>
                 <w:rPr>
                   <w:rStyle w:val="Hyperlink"/>
@@ -1892,25 +2728,15 @@
                 <w:bCs/>
                 <w:color w:val="000000"/>
               </w:rPr>
-              <w:t xml:space="preserve">Helped give me ideas for how to work with the </w:t>
-            </w:r>
-            <w:proofErr w:type="spellStart"/>
-            <w:r>
-              <w:rPr>
-                <w:rFonts w:ascii="Times New Roman" w:hAnsi="Times New Roman" w:cs="Times New Roman"/>
-                <w:bCs/>
-                <w:color w:val="000000"/>
-              </w:rPr>
-              <w:t>Datetime</w:t>
-            </w:r>
-            <w:proofErr w:type="spellEnd"/>
-            <w:r>
-              <w:rPr>
-                <w:rFonts w:ascii="Times New Roman" w:hAnsi="Times New Roman" w:cs="Times New Roman"/>
-                <w:bCs/>
-                <w:color w:val="000000"/>
-              </w:rPr>
-              <w:t xml:space="preserve"> function</w:t>
+              <w:t>Helped give me ideas for how to work with the Datetime function</w:t>
+            </w:r>
+            <w:r>
+              <w:rPr>
+                <w:rFonts w:ascii="Times New Roman" w:hAnsi="Times New Roman" w:cs="Times New Roman"/>
+                <w:bCs/>
+                <w:color w:val="000000"/>
+              </w:rPr>
+              <w:t xml:space="preserve"> to find days</w:t>
             </w:r>
           </w:p>
         </w:tc>
@@ -1936,11 +2762,18 @@
             <w:pPr>
               <w:rPr>
                 <w:rFonts w:ascii="Times New Roman" w:hAnsi="Times New Roman" w:cs="Times New Roman"/>
-                <w:b/>
-                <w:bCs/>
-                <w:color w:val="000000"/>
-              </w:rPr>
-            </w:pPr>
+                <w:bCs/>
+                <w:color w:val="000000"/>
+              </w:rPr>
+            </w:pPr>
+            <w:r>
+              <w:rPr>
+                <w:rFonts w:ascii="Times New Roman" w:hAnsi="Times New Roman" w:cs="Times New Roman"/>
+                <w:bCs/>
+                <w:color w:val="000000"/>
+              </w:rPr>
+              <w:t>12/9/17</w:t>
+            </w:r>
           </w:p>
         </w:tc>
         <w:tc>
@@ -1967,23 +2800,13 @@
                 <w:color w:val="000000"/>
               </w:rPr>
             </w:pPr>
-            <w:proofErr w:type="spellStart"/>
-            <w:r>
-              <w:rPr>
-                <w:rFonts w:ascii="Times New Roman" w:hAnsi="Times New Roman" w:cs="Times New Roman"/>
-                <w:bCs/>
-                <w:color w:val="000000"/>
-              </w:rPr>
-              <w:t>Datetime</w:t>
-            </w:r>
-            <w:proofErr w:type="spellEnd"/>
-            <w:r>
-              <w:rPr>
-                <w:rFonts w:ascii="Times New Roman" w:hAnsi="Times New Roman" w:cs="Times New Roman"/>
-                <w:bCs/>
-                <w:color w:val="000000"/>
-              </w:rPr>
-              <w:t xml:space="preserve"> Problems</w:t>
+            <w:r>
+              <w:rPr>
+                <w:rFonts w:ascii="Times New Roman" w:hAnsi="Times New Roman" w:cs="Times New Roman"/>
+                <w:bCs/>
+                <w:color w:val="000000"/>
+              </w:rPr>
+              <w:t>Datetime Problems</w:t>
             </w:r>
           </w:p>
         </w:tc>
@@ -2007,12 +2830,11 @@
             <w:pPr>
               <w:rPr>
                 <w:rFonts w:ascii="Times New Roman" w:hAnsi="Times New Roman" w:cs="Times New Roman"/>
-                <w:b/>
-                <w:bCs/>
-                <w:color w:val="000000"/>
-              </w:rPr>
-            </w:pPr>
-            <w:hyperlink r:id="rId14" w:history="1">
+                <w:bCs/>
+                <w:color w:val="000000"/>
+              </w:rPr>
+            </w:pPr>
+            <w:hyperlink r:id="rId15" w:history="1">
               <w:r>
                 <w:rPr>
                   <w:rStyle w:val="Hyperlink"/>
@@ -2043,36 +2865,25 @@
             <w:pPr>
               <w:rPr>
                 <w:rFonts w:ascii="Times New Roman" w:hAnsi="Times New Roman" w:cs="Times New Roman"/>
-                <w:b/>
-                <w:bCs/>
-                <w:color w:val="000000"/>
-              </w:rPr>
-            </w:pPr>
-            <w:r>
-              <w:rPr>
-                <w:rFonts w:ascii="Times New Roman" w:hAnsi="Times New Roman" w:cs="Times New Roman"/>
-                <w:bCs/>
-                <w:color w:val="000000"/>
-              </w:rPr>
-              <w:t xml:space="preserve">Helped give me ideas for how to work with the </w:t>
-            </w:r>
-            <w:proofErr w:type="spellStart"/>
-            <w:r>
-              <w:rPr>
-                <w:rFonts w:ascii="Times New Roman" w:hAnsi="Times New Roman" w:cs="Times New Roman"/>
-                <w:bCs/>
-                <w:color w:val="000000"/>
-              </w:rPr>
-              <w:t>Datetime</w:t>
-            </w:r>
-            <w:proofErr w:type="spellEnd"/>
-            <w:r>
-              <w:rPr>
-                <w:rFonts w:ascii="Times New Roman" w:hAnsi="Times New Roman" w:cs="Times New Roman"/>
-                <w:bCs/>
-                <w:color w:val="000000"/>
-              </w:rPr>
-              <w:t xml:space="preserve"> function</w:t>
+                <w:bCs/>
+                <w:color w:val="000000"/>
+              </w:rPr>
+            </w:pPr>
+            <w:r>
+              <w:rPr>
+                <w:rFonts w:ascii="Times New Roman" w:hAnsi="Times New Roman" w:cs="Times New Roman"/>
+                <w:bCs/>
+                <w:color w:val="000000"/>
+              </w:rPr>
+              <w:t>Helped give me ideas for how to work with the Datetime function</w:t>
+            </w:r>
+            <w:r>
+              <w:rPr>
+                <w:rFonts w:ascii="Times New Roman" w:hAnsi="Times New Roman" w:cs="Times New Roman"/>
+                <w:bCs/>
+                <w:color w:val="000000"/>
+              </w:rPr>
+              <w:t xml:space="preserve"> to find days</w:t>
             </w:r>
           </w:p>
         </w:tc>
@@ -2098,11 +2909,18 @@
             <w:pPr>
               <w:rPr>
                 <w:rFonts w:ascii="Times New Roman" w:hAnsi="Times New Roman" w:cs="Times New Roman"/>
-                <w:b/>
-                <w:bCs/>
-                <w:color w:val="000000"/>
-              </w:rPr>
-            </w:pPr>
+                <w:bCs/>
+                <w:color w:val="000000"/>
+              </w:rPr>
+            </w:pPr>
+            <w:r>
+              <w:rPr>
+                <w:rFonts w:ascii="Times New Roman" w:hAnsi="Times New Roman" w:cs="Times New Roman"/>
+                <w:bCs/>
+                <w:color w:val="000000"/>
+              </w:rPr>
+              <w:t>12/9/17</w:t>
+            </w:r>
           </w:p>
         </w:tc>
         <w:tc>
@@ -2125,28 +2943,17 @@
             <w:pPr>
               <w:rPr>
                 <w:rFonts w:ascii="Times New Roman" w:hAnsi="Times New Roman" w:cs="Times New Roman"/>
-                <w:b/>
-                <w:bCs/>
-                <w:color w:val="000000"/>
-              </w:rPr>
-            </w:pPr>
-            <w:proofErr w:type="spellStart"/>
-            <w:r>
-              <w:rPr>
-                <w:rFonts w:ascii="Times New Roman" w:hAnsi="Times New Roman" w:cs="Times New Roman"/>
-                <w:bCs/>
-                <w:color w:val="000000"/>
-              </w:rPr>
-              <w:t>Datetime</w:t>
-            </w:r>
-            <w:proofErr w:type="spellEnd"/>
-            <w:r>
-              <w:rPr>
-                <w:rFonts w:ascii="Times New Roman" w:hAnsi="Times New Roman" w:cs="Times New Roman"/>
-                <w:bCs/>
-                <w:color w:val="000000"/>
-              </w:rPr>
-              <w:t xml:space="preserve"> Problems</w:t>
+                <w:bCs/>
+                <w:color w:val="000000"/>
+              </w:rPr>
+            </w:pPr>
+            <w:r>
+              <w:rPr>
+                <w:rFonts w:ascii="Times New Roman" w:hAnsi="Times New Roman" w:cs="Times New Roman"/>
+                <w:bCs/>
+                <w:color w:val="000000"/>
+              </w:rPr>
+              <w:t>Datetime Problems</w:t>
             </w:r>
           </w:p>
         </w:tc>
@@ -2170,12 +2977,11 @@
             <w:pPr>
               <w:rPr>
                 <w:rFonts w:ascii="Times New Roman" w:hAnsi="Times New Roman" w:cs="Times New Roman"/>
-                <w:b/>
-                <w:bCs/>
-                <w:color w:val="000000"/>
-              </w:rPr>
-            </w:pPr>
-            <w:hyperlink r:id="rId15" w:history="1">
+                <w:bCs/>
+                <w:color w:val="000000"/>
+              </w:rPr>
+            </w:pPr>
+            <w:hyperlink r:id="rId16" w:history="1">
               <w:r>
                 <w:rPr>
                   <w:rStyle w:val="Hyperlink"/>
@@ -2215,45 +3021,175 @@
             <w:pPr>
               <w:rPr>
                 <w:rFonts w:ascii="Times New Roman" w:hAnsi="Times New Roman" w:cs="Times New Roman"/>
-                <w:b/>
-                <w:bCs/>
-                <w:color w:val="000000"/>
-              </w:rPr>
-            </w:pPr>
-            <w:r>
-              <w:rPr>
-                <w:rFonts w:ascii="Times New Roman" w:hAnsi="Times New Roman" w:cs="Times New Roman"/>
-                <w:bCs/>
-                <w:color w:val="000000"/>
-              </w:rPr>
-              <w:t xml:space="preserve">This helped me to better understand how the </w:t>
-            </w:r>
-            <w:proofErr w:type="spellStart"/>
-            <w:r>
-              <w:rPr>
-                <w:rFonts w:ascii="Times New Roman" w:hAnsi="Times New Roman" w:cs="Times New Roman"/>
-                <w:bCs/>
-                <w:color w:val="000000"/>
-              </w:rPr>
-              <w:t>Datetime</w:t>
-            </w:r>
-            <w:proofErr w:type="spellEnd"/>
-            <w:r>
-              <w:rPr>
-                <w:rFonts w:ascii="Times New Roman" w:hAnsi="Times New Roman" w:cs="Times New Roman"/>
-                <w:bCs/>
-                <w:color w:val="000000"/>
-              </w:rPr>
-              <w:t xml:space="preserve"> function works</w:t>
+                <w:bCs/>
+                <w:color w:val="000000"/>
+              </w:rPr>
+            </w:pPr>
+            <w:r>
+              <w:rPr>
+                <w:rFonts w:ascii="Times New Roman" w:hAnsi="Times New Roman" w:cs="Times New Roman"/>
+                <w:bCs/>
+                <w:color w:val="000000"/>
+              </w:rPr>
+              <w:t>This helped me to better understand how the Datetime function works</w:t>
+            </w:r>
+          </w:p>
+        </w:tc>
+      </w:tr>
+      <w:tr>
+        <w:trPr>
+          <w:trHeight w:val="672"/>
+        </w:trPr>
+        <w:tc>
+          <w:tcPr>
+            <w:tcW w:w="1128" w:type="dxa"/>
+            <w:tcBorders>
+              <w:top w:val="single" w:sz="8" w:space="0" w:color="000000"/>
+              <w:left w:val="single" w:sz="8" w:space="0" w:color="000000"/>
+              <w:bottom w:val="single" w:sz="8" w:space="0" w:color="000000"/>
+              <w:right w:val="single" w:sz="8" w:space="0" w:color="000000"/>
+            </w:tcBorders>
+            <w:tcMar>
+              <w:top w:w="100" w:type="dxa"/>
+              <w:left w:w="100" w:type="dxa"/>
+              <w:bottom w:w="100" w:type="dxa"/>
+              <w:right w:w="100" w:type="dxa"/>
+            </w:tcMar>
+          </w:tcPr>
+          <w:p>
+            <w:pPr>
+              <w:rPr>
+                <w:rFonts w:ascii="Times New Roman" w:hAnsi="Times New Roman" w:cs="Times New Roman"/>
+                <w:bCs/>
+                <w:color w:val="000000"/>
+              </w:rPr>
+            </w:pPr>
+            <w:r>
+              <w:rPr>
+                <w:rFonts w:ascii="Times New Roman" w:hAnsi="Times New Roman" w:cs="Times New Roman"/>
+                <w:bCs/>
+                <w:color w:val="000000"/>
+              </w:rPr>
+              <w:t>12/10/17</w:t>
+            </w:r>
+          </w:p>
+        </w:tc>
+        <w:tc>
+          <w:tcPr>
+            <w:tcW w:w="1387" w:type="dxa"/>
+            <w:tcBorders>
+              <w:top w:val="single" w:sz="8" w:space="0" w:color="000000"/>
+              <w:left w:val="single" w:sz="8" w:space="0" w:color="000000"/>
+              <w:bottom w:val="single" w:sz="8" w:space="0" w:color="000000"/>
+              <w:right w:val="single" w:sz="8" w:space="0" w:color="000000"/>
+            </w:tcBorders>
+            <w:tcMar>
+              <w:top w:w="100" w:type="dxa"/>
+              <w:left w:w="100" w:type="dxa"/>
+              <w:bottom w:w="100" w:type="dxa"/>
+              <w:right w:w="100" w:type="dxa"/>
+            </w:tcMar>
+          </w:tcPr>
+          <w:p>
+            <w:pPr>
+              <w:rPr>
+                <w:rFonts w:ascii="Times New Roman" w:hAnsi="Times New Roman" w:cs="Times New Roman"/>
+                <w:bCs/>
+                <w:color w:val="000000"/>
+              </w:rPr>
+            </w:pPr>
+            <w:r>
+              <w:rPr>
+                <w:rFonts w:ascii="Times New Roman" w:hAnsi="Times New Roman" w:cs="Times New Roman"/>
+                <w:bCs/>
+                <w:color w:val="000000"/>
+              </w:rPr>
+              <w:t>Cache list of data</w:t>
+            </w:r>
+          </w:p>
+        </w:tc>
+        <w:tc>
+          <w:tcPr>
+            <w:tcW w:w="5753" w:type="dxa"/>
+            <w:tcBorders>
+              <w:top w:val="single" w:sz="8" w:space="0" w:color="000000"/>
+              <w:left w:val="single" w:sz="8" w:space="0" w:color="000000"/>
+              <w:bottom w:val="single" w:sz="8" w:space="0" w:color="000000"/>
+              <w:right w:val="single" w:sz="8" w:space="0" w:color="000000"/>
+            </w:tcBorders>
+            <w:tcMar>
+              <w:top w:w="100" w:type="dxa"/>
+              <w:left w:w="100" w:type="dxa"/>
+              <w:bottom w:w="100" w:type="dxa"/>
+              <w:right w:w="100" w:type="dxa"/>
+            </w:tcMar>
+          </w:tcPr>
+          <w:p>
+            <w:pPr>
+              <w:rPr>
+                <w:rFonts w:ascii="Times New Roman" w:hAnsi="Times New Roman" w:cs="Times New Roman"/>
+                <w:bCs/>
+                <w:color w:val="000000"/>
+              </w:rPr>
+            </w:pPr>
+            <w:hyperlink r:id="rId17" w:history="1">
+              <w:r>
+                <w:rPr>
+                  <w:rStyle w:val="Hyperlink"/>
+                  <w:rFonts w:ascii="Times New Roman" w:hAnsi="Times New Roman" w:cs="Times New Roman"/>
+                  <w:bCs/>
+                </w:rPr>
+                <w:t>https://stackoverflow.com/questions/13264511/typeerror-unhashable-type-dict</w:t>
+              </w:r>
+            </w:hyperlink>
+            <w:r>
+              <w:rPr>
+                <w:rFonts w:ascii="Times New Roman" w:hAnsi="Times New Roman" w:cs="Times New Roman"/>
+                <w:bCs/>
+                <w:color w:val="000000"/>
+              </w:rPr>
+              <w:t xml:space="preserve"> </w:t>
+            </w:r>
+          </w:p>
+        </w:tc>
+        <w:tc>
+          <w:tcPr>
+            <w:tcW w:w="2288" w:type="dxa"/>
+            <w:tcBorders>
+              <w:top w:val="single" w:sz="8" w:space="0" w:color="000000"/>
+              <w:left w:val="single" w:sz="8" w:space="0" w:color="000000"/>
+              <w:bottom w:val="single" w:sz="8" w:space="0" w:color="000000"/>
+              <w:right w:val="single" w:sz="8" w:space="0" w:color="000000"/>
+            </w:tcBorders>
+            <w:tcMar>
+              <w:top w:w="100" w:type="dxa"/>
+              <w:left w:w="100" w:type="dxa"/>
+              <w:bottom w:w="100" w:type="dxa"/>
+              <w:right w:w="100" w:type="dxa"/>
+            </w:tcMar>
+          </w:tcPr>
+          <w:p>
+            <w:pPr>
+              <w:rPr>
+                <w:rFonts w:ascii="Times New Roman" w:hAnsi="Times New Roman" w:cs="Times New Roman"/>
+                <w:bCs/>
+                <w:color w:val="000000"/>
+              </w:rPr>
+            </w:pPr>
+            <w:r>
+              <w:rPr>
+                <w:rFonts w:ascii="Times New Roman" w:hAnsi="Times New Roman" w:cs="Times New Roman"/>
+                <w:bCs/>
+                <w:color w:val="000000"/>
+              </w:rPr>
+              <w:t>No did not help directly, but learned I needed to change key.</w:t>
             </w:r>
           </w:p>
         </w:tc>
       </w:tr>
     </w:tbl>
-    <w:p>
-      <w:bookmarkStart w:id="0" w:name="_GoBack"/>
-      <w:bookmarkEnd w:id="0"/>
-    </w:p>
+    <w:p/>
+    <w:bookmarkEnd w:id="0"/>
     <w:sectPr>
       <w:pgSz w:w="12240" w:h="15840"/>
       <w:pgMar w:top="1440" w:right="1440" w:bottom="1440" w:left="1440" w:header="720" w:footer="720" w:gutter="0"/>
@@ -2282,7 +3218,7 @@
         <w:ind w:left="720" w:hanging="360"/>
       </w:pPr>
     </w:lvl>
-    <w:lvl w:ilvl="1" w:tentative="1">
+    <w:lvl w:ilvl="1">
       <w:start w:val="1"/>
       <w:numFmt w:val="decimal"/>
       <w:lvlText w:val="%2."/>
@@ -2294,7 +3230,7 @@
         <w:ind w:left="1440" w:hanging="360"/>
       </w:pPr>
     </w:lvl>
-    <w:lvl w:ilvl="2" w:tentative="1">
+    <w:lvl w:ilvl="2">
       <w:start w:val="1"/>
       <w:numFmt w:val="decimal"/>
       <w:lvlText w:val="%3."/>
@@ -2306,7 +3242,7 @@
         <w:ind w:left="2160" w:hanging="360"/>
       </w:pPr>
     </w:lvl>
-    <w:lvl w:ilvl="3" w:tentative="1">
+    <w:lvl w:ilvl="3">
       <w:start w:val="1"/>
       <w:numFmt w:val="decimal"/>
       <w:lvlText w:val="%4."/>
@@ -2318,7 +3254,7 @@
         <w:ind w:left="2880" w:hanging="360"/>
       </w:pPr>
     </w:lvl>
-    <w:lvl w:ilvl="4" w:tentative="1">
+    <w:lvl w:ilvl="4">
       <w:start w:val="1"/>
       <w:numFmt w:val="decimal"/>
       <w:lvlText w:val="%5."/>
@@ -2330,7 +3266,7 @@
         <w:ind w:left="3600" w:hanging="360"/>
       </w:pPr>
     </w:lvl>
-    <w:lvl w:ilvl="5" w:tentative="1">
+    <w:lvl w:ilvl="5">
       <w:start w:val="1"/>
       <w:numFmt w:val="decimal"/>
       <w:lvlText w:val="%6."/>
@@ -2342,7 +3278,7 @@
         <w:ind w:left="4320" w:hanging="360"/>
       </w:pPr>
     </w:lvl>
-    <w:lvl w:ilvl="6" w:tentative="1">
+    <w:lvl w:ilvl="6">
       <w:start w:val="1"/>
       <w:numFmt w:val="decimal"/>
       <w:lvlText w:val="%7."/>

</xml_diff>